<commit_message>
Lab Time tables, Library Time Tables Updated For 2CSE, CSM, CSD
</commit_message>
<xml_diff>
--- a/SEM-1/CSM_TT/2CSM_TT_2022_23.docx
+++ b/SEM-1/CSM_TT/2CSM_TT_2022_23.docx
@@ -37,8 +37,6 @@
         </w:rPr>
         <w:t>IME TABLE</w:t>
       </w:r>
-      <w:bookmarkStart w:id="0" w:name="_GoBack"/>
-      <w:bookmarkEnd w:id="0"/>
     </w:p>
     <w:tbl>
       <w:tblPr>
@@ -910,16 +908,6 @@
                 <w:szCs w:val="24"/>
               </w:rPr>
             </w:pPr>
-            <w:r>
-              <w:rPr>
-                <w:rFonts w:asciiTheme="majorHAnsi" w:hAnsiTheme="majorHAnsi"/>
-                <w:b/>
-                <w:bCs/>
-                <w:sz w:val="24"/>
-                <w:szCs w:val="24"/>
-              </w:rPr>
-              <w:t>SE</w:t>
-            </w:r>
           </w:p>
         </w:tc>
         <w:tc>
@@ -938,16 +926,6 @@
                 <w:szCs w:val="24"/>
               </w:rPr>
             </w:pPr>
-            <w:r>
-              <w:rPr>
-                <w:rFonts w:asciiTheme="majorHAnsi" w:hAnsiTheme="majorHAnsi"/>
-                <w:b/>
-                <w:bCs/>
-                <w:sz w:val="24"/>
-                <w:szCs w:val="24"/>
-              </w:rPr>
-              <w:t>OOP LAB</w:t>
-            </w:r>
           </w:p>
         </w:tc>
         <w:tc>
@@ -996,16 +974,8 @@
                 <w:szCs w:val="24"/>
               </w:rPr>
             </w:pPr>
-            <w:r>
-              <w:rPr>
-                <w:rFonts w:asciiTheme="majorHAnsi" w:hAnsiTheme="majorHAnsi"/>
-                <w:b/>
-                <w:bCs/>
-                <w:sz w:val="24"/>
-                <w:szCs w:val="24"/>
-              </w:rPr>
-              <w:t>OOP LAB</w:t>
-            </w:r>
+            <w:bookmarkStart w:id="0" w:name="_GoBack"/>
+            <w:bookmarkEnd w:id="0"/>
           </w:p>
         </w:tc>
         <w:tc>
@@ -1176,16 +1146,6 @@
                 <w:szCs w:val="24"/>
               </w:rPr>
             </w:pPr>
-            <w:r>
-              <w:rPr>
-                <w:rFonts w:asciiTheme="majorHAnsi" w:hAnsiTheme="majorHAnsi"/>
-                <w:b/>
-                <w:bCs/>
-                <w:sz w:val="24"/>
-                <w:szCs w:val="24"/>
-              </w:rPr>
-              <w:t>PS</w:t>
-            </w:r>
           </w:p>
         </w:tc>
         <w:tc>
@@ -1204,16 +1164,6 @@
                 <w:szCs w:val="24"/>
               </w:rPr>
             </w:pPr>
-            <w:r>
-              <w:rPr>
-                <w:rFonts w:asciiTheme="majorHAnsi" w:hAnsiTheme="majorHAnsi"/>
-                <w:b/>
-                <w:bCs/>
-                <w:sz w:val="24"/>
-                <w:szCs w:val="24"/>
-              </w:rPr>
-              <w:t>DBMS</w:t>
-            </w:r>
           </w:p>
         </w:tc>
         <w:tc>
@@ -1252,16 +1202,6 @@
                 <w:szCs w:val="24"/>
               </w:rPr>
             </w:pPr>
-            <w:r>
-              <w:rPr>
-                <w:rFonts w:asciiTheme="majorHAnsi" w:hAnsiTheme="majorHAnsi"/>
-                <w:b/>
-                <w:bCs/>
-                <w:sz w:val="24"/>
-                <w:szCs w:val="24"/>
-              </w:rPr>
-              <w:t>LIB</w:t>
-            </w:r>
           </w:p>
         </w:tc>
         <w:tc>
@@ -1281,16 +1221,6 @@
                 <w:szCs w:val="24"/>
               </w:rPr>
             </w:pPr>
-            <w:r>
-              <w:rPr>
-                <w:rFonts w:asciiTheme="majorHAnsi" w:hAnsiTheme="majorHAnsi"/>
-                <w:b/>
-                <w:bCs/>
-                <w:sz w:val="24"/>
-                <w:szCs w:val="24"/>
-              </w:rPr>
-              <w:t>SE</w:t>
-            </w:r>
           </w:p>
         </w:tc>
         <w:tc>
@@ -1450,16 +1380,6 @@
                 <w:szCs w:val="24"/>
               </w:rPr>
             </w:pPr>
-            <w:r>
-              <w:rPr>
-                <w:rFonts w:asciiTheme="majorHAnsi" w:hAnsiTheme="majorHAnsi"/>
-                <w:b/>
-                <w:bCs/>
-                <w:sz w:val="24"/>
-                <w:szCs w:val="24"/>
-              </w:rPr>
-              <w:t>OOPJ</w:t>
-            </w:r>
           </w:p>
         </w:tc>
         <w:tc>
@@ -1479,16 +1399,6 @@
                 <w:szCs w:val="24"/>
               </w:rPr>
             </w:pPr>
-            <w:r>
-              <w:rPr>
-                <w:rFonts w:asciiTheme="majorHAnsi" w:hAnsiTheme="majorHAnsi"/>
-                <w:b/>
-                <w:bCs/>
-                <w:sz w:val="24"/>
-                <w:szCs w:val="24"/>
-              </w:rPr>
-              <w:t>ELESE</w:t>
-            </w:r>
           </w:p>
         </w:tc>
         <w:tc>
@@ -1527,16 +1437,6 @@
                 <w:szCs w:val="24"/>
               </w:rPr>
             </w:pPr>
-            <w:r>
-              <w:rPr>
-                <w:rFonts w:asciiTheme="majorHAnsi" w:hAnsiTheme="majorHAnsi"/>
-                <w:b/>
-                <w:bCs/>
-                <w:sz w:val="24"/>
-                <w:szCs w:val="24"/>
-              </w:rPr>
-              <w:t>SE</w:t>
-            </w:r>
           </w:p>
         </w:tc>
         <w:tc>
@@ -1556,16 +1456,6 @@
                 <w:szCs w:val="24"/>
               </w:rPr>
             </w:pPr>
-            <w:r>
-              <w:rPr>
-                <w:rFonts w:asciiTheme="majorHAnsi" w:hAnsiTheme="majorHAnsi"/>
-                <w:b/>
-                <w:bCs/>
-                <w:sz w:val="24"/>
-                <w:szCs w:val="24"/>
-              </w:rPr>
-              <w:t>DBMS</w:t>
-            </w:r>
           </w:p>
         </w:tc>
         <w:tc>
@@ -1723,16 +1613,6 @@
                 <w:szCs w:val="24"/>
               </w:rPr>
             </w:pPr>
-            <w:r>
-              <w:rPr>
-                <w:rFonts w:asciiTheme="majorHAnsi" w:hAnsiTheme="majorHAnsi"/>
-                <w:b/>
-                <w:bCs/>
-                <w:sz w:val="24"/>
-                <w:szCs w:val="24"/>
-              </w:rPr>
-              <w:t>ELESE</w:t>
-            </w:r>
           </w:p>
         </w:tc>
         <w:tc>
@@ -1752,16 +1632,6 @@
                 <w:szCs w:val="24"/>
               </w:rPr>
             </w:pPr>
-            <w:r>
-              <w:rPr>
-                <w:rFonts w:asciiTheme="majorHAnsi" w:hAnsiTheme="majorHAnsi"/>
-                <w:b/>
-                <w:bCs/>
-                <w:sz w:val="24"/>
-                <w:szCs w:val="24"/>
-              </w:rPr>
-              <w:t>DBMS LAB</w:t>
-            </w:r>
           </w:p>
         </w:tc>
         <w:tc>
@@ -1801,16 +1671,6 @@
                 <w:szCs w:val="24"/>
               </w:rPr>
             </w:pPr>
-            <w:r>
-              <w:rPr>
-                <w:rFonts w:asciiTheme="majorHAnsi" w:hAnsiTheme="majorHAnsi"/>
-                <w:b/>
-                <w:bCs/>
-                <w:sz w:val="24"/>
-                <w:szCs w:val="24"/>
-              </w:rPr>
-              <w:t>DBMS LAB</w:t>
-            </w:r>
           </w:p>
         </w:tc>
         <w:tc>
@@ -1971,16 +1831,6 @@
                 <w:szCs w:val="24"/>
               </w:rPr>
             </w:pPr>
-            <w:r>
-              <w:rPr>
-                <w:rFonts w:asciiTheme="majorHAnsi" w:hAnsiTheme="majorHAnsi"/>
-                <w:b/>
-                <w:bCs/>
-                <w:sz w:val="24"/>
-                <w:szCs w:val="24"/>
-              </w:rPr>
-              <w:t>DBMS</w:t>
-            </w:r>
           </w:p>
         </w:tc>
         <w:tc>
@@ -1999,16 +1849,6 @@
                 <w:szCs w:val="24"/>
               </w:rPr>
             </w:pPr>
-            <w:r>
-              <w:rPr>
-                <w:rFonts w:asciiTheme="majorHAnsi" w:hAnsiTheme="majorHAnsi"/>
-                <w:b/>
-                <w:bCs/>
-                <w:sz w:val="24"/>
-                <w:szCs w:val="24"/>
-              </w:rPr>
-              <w:t>SE</w:t>
-            </w:r>
           </w:p>
         </w:tc>
         <w:tc>
@@ -2046,16 +1886,6 @@
                 <w:szCs w:val="24"/>
               </w:rPr>
             </w:pPr>
-            <w:r>
-              <w:rPr>
-                <w:rFonts w:asciiTheme="majorHAnsi" w:hAnsiTheme="majorHAnsi"/>
-                <w:b/>
-                <w:bCs/>
-                <w:sz w:val="24"/>
-                <w:szCs w:val="24"/>
-              </w:rPr>
-              <w:t>OOPJ</w:t>
-            </w:r>
           </w:p>
         </w:tc>
         <w:tc>
@@ -2074,16 +1904,6 @@
                 <w:szCs w:val="24"/>
               </w:rPr>
             </w:pPr>
-            <w:r>
-              <w:rPr>
-                <w:rFonts w:asciiTheme="majorHAnsi" w:hAnsiTheme="majorHAnsi"/>
-                <w:b/>
-                <w:bCs/>
-                <w:sz w:val="24"/>
-                <w:szCs w:val="24"/>
-              </w:rPr>
-              <w:t>PS</w:t>
-            </w:r>
           </w:p>
         </w:tc>
         <w:tc>
@@ -11741,7 +11561,7 @@
 </file>
 
 <file path=customXml/itemProps1.xml><?xml version="1.0" encoding="utf-8"?>
-<ds:datastoreItem xmlns:ds="http://schemas.openxmlformats.org/officeDocument/2006/customXml" ds:itemID="{28DEE945-82C8-4EDE-B866-72C8AB9D8225}">
+<ds:datastoreItem xmlns:ds="http://schemas.openxmlformats.org/officeDocument/2006/customXml" ds:itemID="{553C2A04-0B30-4F43-8DBC-419EA442755A}">
   <ds:schemaRefs>
     <ds:schemaRef ds:uri="http://schemas.openxmlformats.org/officeDocument/2006/bibliography"/>
   </ds:schemaRefs>

</xml_diff>